<commit_message>
fixes major bug in laptop search
</commit_message>
<xml_diff>
--- a/Szakdolgozat.docx
+++ b/Szakdolgozat.docx
@@ -830,7 +830,6 @@
         </w:rPr>
         <w:t xml:space="preserve">Ha a raktárkezelést is digitális formában akarják </w:t>
       </w:r>
-      <w:proofErr w:type="gramStart"/>
       <w:r>
         <w:rPr>
           <w:rFonts w:ascii="Times New Roman" w:hAnsi="Times New Roman" w:cstheme="minorHAnsi"/>
@@ -855,7 +854,6 @@
         </w:rPr>
         <w:t>tartani</w:t>
       </w:r>
-      <w:proofErr w:type="gramEnd"/>
       <w:r>
         <w:rPr>
           <w:rFonts w:ascii="Times New Roman" w:hAnsi="Times New Roman" w:cstheme="minorHAnsi"/>
@@ -1466,23 +1464,13 @@
         </w:rPr>
         <w:t xml:space="preserve"> </w:t>
       </w:r>
-      <w:proofErr w:type="gramStart"/>
-      <w:r>
-        <w:rPr>
-          <w:rFonts w:ascii="Times New Roman" w:hAnsi="Times New Roman" w:cstheme="minorHAnsi"/>
-          <w:sz w:val="24"/>
-          <w:szCs w:val="28"/>
-        </w:rPr>
-        <w:t>egyes esetekben</w:t>
-      </w:r>
-      <w:proofErr w:type="gramEnd"/>
-      <w:r>
-        <w:rPr>
-          <w:rFonts w:ascii="Times New Roman" w:hAnsi="Times New Roman" w:cstheme="minorHAnsi"/>
-          <w:sz w:val="24"/>
-          <w:szCs w:val="28"/>
-        </w:rPr>
-        <w:t xml:space="preserve"> jelentkezhetnek hiányosságok, vagy egyéb specifikus dolgokat kívánhatnak más cégek, amik ebben a verzióban még nem elérhetőek.</w:t>
+      <w:r>
+        <w:rPr>
+          <w:rFonts w:ascii="Times New Roman" w:hAnsi="Times New Roman" w:cstheme="minorHAnsi"/>
+          <w:sz w:val="24"/>
+          <w:szCs w:val="28"/>
+        </w:rPr>
+        <w:t>egyes esetekben jelentkezhetnek hiányosságok, vagy egyéb specifikus dolgokat kívánhatnak más cégek, amik ebben a verzióban még nem elérhetőek.</w:t>
       </w:r>
     </w:p>
     <w:p>
@@ -1610,7 +1598,7 @@
           <w:sz w:val="28"/>
           <w:szCs w:val="28"/>
         </w:rPr>
-        <w:t>2.1. Alcím pl. Technológiák</w:t>
+        <w:t>2.1. Technológiák</w:t>
       </w:r>
     </w:p>
     <w:p>
@@ -1637,7 +1625,650 @@
           <w:sz w:val="24"/>
           <w:szCs w:val="28"/>
         </w:rPr>
-        <w:t>saaaalallalalalalalalalaaaaaaaaaaaaaaaaaaaaaaaaaaaaaaaaaaaaaaaaaaaaaaaaaaaaaaaaaalalallalalalalallajskjksjk.</w:t>
+        <w:t xml:space="preserve">Sokat gondolkodtam azon, milyen programozási nyelven készítsem el az alkalmazást, hiszen ennek többek között a sebességére, hordozhatóságára, illetve akár régebbi számítógépek esetén a teljesítményre, vagy különböző rendszereken való felhasználhatóságra is komoly </w:t>
+      </w:r>
+      <w:r>
+        <w:rPr>
+          <w:rFonts w:ascii="Times New Roman" w:hAnsi="Times New Roman" w:cstheme="minorHAnsi"/>
+          <w:sz w:val="24"/>
+          <w:szCs w:val="28"/>
+        </w:rPr>
+        <w:t>kihatásai</w:t>
+      </w:r>
+      <w:r>
+        <w:rPr>
+          <w:rFonts w:ascii="Times New Roman" w:hAnsi="Times New Roman" w:cstheme="minorHAnsi"/>
+          <w:sz w:val="24"/>
+          <w:szCs w:val="28"/>
+        </w:rPr>
+        <w:t xml:space="preserve"> lehetnek. Valamint az én tapasztalatom és tudásom is befolyásolta a döntésemet.</w:t>
+      </w:r>
+    </w:p>
+    <w:p>
+      <w:pPr>
+        <w:spacing w:line="360" w:lineRule="auto"/>
+        <w:ind w:firstLine="425"/>
+        <w:rPr>
+          <w:rFonts w:ascii="Times New Roman" w:hAnsi="Times New Roman" w:cstheme="minorHAnsi"/>
+          <w:sz w:val="24"/>
+          <w:szCs w:val="28"/>
+        </w:rPr>
+      </w:pPr>
+      <w:r>
+        <w:rPr>
+          <w:rFonts w:ascii="Times New Roman" w:hAnsi="Times New Roman" w:cstheme="minorHAnsi"/>
+          <w:sz w:val="24"/>
+          <w:szCs w:val="28"/>
+        </w:rPr>
+        <w:t>Teljesítmény szempontjából a C++ programozási nyelv döntően gyorsabb, mint a JAVA nyelv. Ez a sebességnövekedés reszponzívabb és gyorsabb felhasználást jelenthetett volna a felhasználók</w:t>
+      </w:r>
+      <w:r>
+        <w:rPr>
+          <w:rFonts w:ascii="Times New Roman" w:hAnsi="Times New Roman" w:cstheme="minorHAnsi"/>
+          <w:sz w:val="24"/>
+          <w:szCs w:val="28"/>
+        </w:rPr>
+        <w:t xml:space="preserve"> részéről. Ez persze egy elég komoly érv a C++ mellett hiszen, senki se</w:t>
+      </w:r>
+      <w:r>
+        <w:rPr>
+          <w:rFonts w:ascii="Times New Roman" w:hAnsi="Times New Roman" w:cstheme="minorHAnsi"/>
+          <w:sz w:val="24"/>
+          <w:szCs w:val="28"/>
+        </w:rPr>
+        <w:t>m</w:t>
+      </w:r>
+      <w:r>
+        <w:rPr>
+          <w:rFonts w:ascii="Times New Roman" w:hAnsi="Times New Roman" w:cstheme="minorHAnsi"/>
+          <w:sz w:val="24"/>
+          <w:szCs w:val="28"/>
+        </w:rPr>
+        <w:t xml:space="preserve"> szeret a vásárlásnál csak állni és várni a technikára. Illetve az adminisztrációnál is fontos, hogy a kollégák minél kevesebb időt töltsenek </w:t>
+      </w:r>
+    </w:p>
+    <w:tbl>
+      <w:tblPr>
+        <w:tblStyle w:val="Rcsostblzat"/>
+        <w:tblW w:w="0" w:type="auto"/>
+        <w:tblBorders>
+          <w:top w:val="none" w:sz="0" w:space="0" w:color="auto"/>
+          <w:left w:val="none" w:sz="0" w:space="0" w:color="auto"/>
+          <w:bottom w:val="none" w:sz="0" w:space="0" w:color="auto"/>
+          <w:right w:val="none" w:sz="0" w:space="0" w:color="auto"/>
+          <w:insideH w:val="none" w:sz="0" w:space="0" w:color="auto"/>
+        </w:tblBorders>
+        <w:tblLook w:val="04A0" w:firstRow="1" w:lastRow="0" w:firstColumn="1" w:lastColumn="0" w:noHBand="0" w:noVBand="1"/>
+      </w:tblPr>
+      <w:tblGrid>
+        <w:gridCol w:w="9061"/>
+      </w:tblGrid>
+      <w:tr>
+        <w:tc>
+          <w:tcPr>
+            <w:tcW w:w="9061" w:type="dxa"/>
+          </w:tcPr>
+          <w:p>
+            <w:pPr>
+              <w:spacing w:line="360" w:lineRule="auto"/>
+              <w:jc w:val="center"/>
+              <w:rPr>
+                <w:rFonts w:ascii="Times New Roman" w:hAnsi="Times New Roman" w:cstheme="minorHAnsi"/>
+                <w:sz w:val="24"/>
+                <w:szCs w:val="28"/>
+              </w:rPr>
+            </w:pPr>
+            <w:r>
+              <w:rPr>
+                <w:noProof/>
+              </w:rPr>
+              <w:drawing>
+                <wp:inline distT="0" distB="0" distL="0" distR="0" wp14:anchorId="3AE1F104" wp14:editId="08E800E5">
+                  <wp:extent cx="4829175" cy="3162300"/>
+                  <wp:effectExtent l="0" t="0" r="9525" b="0"/>
+                  <wp:docPr id="22" name="Kép 22"/>
+                  <wp:cNvGraphicFramePr>
+                    <a:graphicFrameLocks xmlns:a="http://schemas.openxmlformats.org/drawingml/2006/main" noChangeAspect="1"/>
+                  </wp:cNvGraphicFramePr>
+                  <a:graphic xmlns:a="http://schemas.openxmlformats.org/drawingml/2006/main">
+                    <a:graphicData uri="http://schemas.openxmlformats.org/drawingml/2006/picture">
+                      <pic:pic xmlns:pic="http://schemas.openxmlformats.org/drawingml/2006/picture">
+                        <pic:nvPicPr>
+                          <pic:cNvPr id="1" name=""/>
+                          <pic:cNvPicPr/>
+                        </pic:nvPicPr>
+                        <pic:blipFill>
+                          <a:blip r:embed="rId6"/>
+                          <a:stretch>
+                            <a:fillRect/>
+                          </a:stretch>
+                        </pic:blipFill>
+                        <pic:spPr>
+                          <a:xfrm>
+                            <a:off x="0" y="0"/>
+                            <a:ext cx="4829175" cy="3162300"/>
+                          </a:xfrm>
+                          <a:prstGeom prst="rect">
+                            <a:avLst/>
+                          </a:prstGeom>
+                        </pic:spPr>
+                      </pic:pic>
+                    </a:graphicData>
+                  </a:graphic>
+                </wp:inline>
+              </w:drawing>
+            </w:r>
+          </w:p>
+        </w:tc>
+      </w:tr>
+      <w:tr>
+        <w:tc>
+          <w:tcPr>
+            <w:tcW w:w="9061" w:type="dxa"/>
+          </w:tcPr>
+          <w:p>
+            <w:pPr>
+              <w:spacing w:line="360" w:lineRule="auto"/>
+              <w:jc w:val="center"/>
+              <w:rPr>
+                <w:rFonts w:ascii="Times New Roman" w:hAnsi="Times New Roman" w:cstheme="minorHAnsi"/>
+                <w:sz w:val="24"/>
+                <w:szCs w:val="28"/>
+              </w:rPr>
+            </w:pPr>
+            <w:r>
+              <w:rPr>
+                <w:rFonts w:ascii="Times New Roman" w:hAnsi="Times New Roman" w:cstheme="minorHAnsi"/>
+                <w:b/>
+                <w:sz w:val="24"/>
+                <w:szCs w:val="28"/>
+              </w:rPr>
+              <w:t xml:space="preserve">1. ábra: </w:t>
+            </w:r>
+            <w:r>
+              <w:rPr>
+                <w:rFonts w:ascii="Times New Roman" w:hAnsi="Times New Roman" w:cstheme="minorHAnsi"/>
+                <w:b/>
+                <w:sz w:val="24"/>
+                <w:szCs w:val="28"/>
+              </w:rPr>
+              <w:t xml:space="preserve">Java </w:t>
+            </w:r>
+            <w:proofErr w:type="spellStart"/>
+            <w:r>
+              <w:rPr>
+                <w:rFonts w:ascii="Times New Roman" w:hAnsi="Times New Roman" w:cstheme="minorHAnsi"/>
+                <w:b/>
+                <w:sz w:val="24"/>
+                <w:szCs w:val="28"/>
+              </w:rPr>
+              <w:t>v</w:t>
+            </w:r>
+            <w:r>
+              <w:rPr>
+                <w:rFonts w:ascii="Times New Roman" w:hAnsi="Times New Roman" w:cstheme="minorHAnsi"/>
+                <w:b/>
+                <w:sz w:val="24"/>
+                <w:szCs w:val="28"/>
+              </w:rPr>
+              <w:t>s</w:t>
+            </w:r>
+            <w:proofErr w:type="spellEnd"/>
+            <w:r>
+              <w:rPr>
+                <w:rFonts w:ascii="Times New Roman" w:hAnsi="Times New Roman" w:cstheme="minorHAnsi"/>
+                <w:b/>
+                <w:sz w:val="24"/>
+                <w:szCs w:val="28"/>
+              </w:rPr>
+              <w:t>.</w:t>
+            </w:r>
+            <w:r>
+              <w:rPr>
+                <w:rFonts w:ascii="Times New Roman" w:hAnsi="Times New Roman" w:cstheme="minorHAnsi"/>
+                <w:b/>
+                <w:sz w:val="24"/>
+                <w:szCs w:val="28"/>
+              </w:rPr>
+              <w:t xml:space="preserve"> C++ olvasási teljesítménye</w:t>
+            </w:r>
+            <w:r>
+              <w:rPr>
+                <w:rFonts w:ascii="Times New Roman" w:hAnsi="Times New Roman" w:cstheme="minorHAnsi"/>
+                <w:sz w:val="24"/>
+                <w:szCs w:val="28"/>
+              </w:rPr>
+              <w:br/>
+            </w:r>
+            <w:r>
+              <w:rPr>
+                <w:rFonts w:ascii="Times New Roman" w:hAnsi="Times New Roman" w:cstheme="minorHAnsi"/>
+                <w:i/>
+                <w:sz w:val="24"/>
+                <w:szCs w:val="28"/>
+              </w:rPr>
+              <w:t xml:space="preserve">Forrás: </w:t>
+            </w:r>
+            <w:r>
+              <w:rPr>
+                <w:rFonts w:ascii="Verdana" w:hAnsi="Verdana"/>
+                <w:i/>
+                <w:iCs/>
+                <w:color w:val="000000"/>
+                <w:sz w:val="18"/>
+                <w:szCs w:val="18"/>
+                <w:shd w:val="clear" w:color="auto" w:fill="FFFFFF"/>
+              </w:rPr>
+              <w:t>TRITA-EECS-EX; 2020:347</w:t>
+            </w:r>
+          </w:p>
+        </w:tc>
+      </w:tr>
+    </w:tbl>
+    <w:p>
+      <w:pPr>
+        <w:spacing w:line="360" w:lineRule="auto"/>
+        <w:rPr>
+          <w:rFonts w:ascii="Times New Roman" w:hAnsi="Times New Roman" w:cstheme="minorHAnsi"/>
+          <w:sz w:val="24"/>
+          <w:szCs w:val="28"/>
+        </w:rPr>
+      </w:pPr>
+      <w:r>
+        <w:rPr>
+          <w:rFonts w:ascii="Times New Roman" w:hAnsi="Times New Roman" w:cstheme="minorHAnsi"/>
+          <w:sz w:val="24"/>
+          <w:szCs w:val="28"/>
+        </w:rPr>
+        <w:lastRenderedPageBreak/>
+        <w:t>a programra várva miközben az adatokat vezetik fel az adatbázisba.</w:t>
+      </w:r>
+    </w:p>
+    <w:p>
+      <w:pPr>
+        <w:spacing w:line="360" w:lineRule="auto"/>
+        <w:rPr>
+          <w:rFonts w:ascii="Times New Roman" w:hAnsi="Times New Roman" w:cstheme="minorHAnsi"/>
+          <w:sz w:val="24"/>
+          <w:szCs w:val="28"/>
+        </w:rPr>
+      </w:pPr>
+      <w:r>
+        <w:rPr>
+          <w:rFonts w:ascii="Times New Roman" w:hAnsi="Times New Roman" w:cstheme="minorHAnsi"/>
+          <w:sz w:val="24"/>
+          <w:szCs w:val="28"/>
+        </w:rPr>
+        <w:tab/>
+      </w:r>
+      <w:r>
+        <w:rPr>
+          <w:rFonts w:ascii="Times New Roman" w:hAnsi="Times New Roman" w:cstheme="minorHAnsi"/>
+          <w:sz w:val="24"/>
+          <w:szCs w:val="28"/>
+        </w:rPr>
+        <w:t>Ahogy a fenti ábrából is látszik, minél több operáció elvégzésénél vizsgáljuk a két programozási nyelv sebességét</w:t>
+      </w:r>
+      <w:r>
+        <w:rPr>
+          <w:rFonts w:ascii="Times New Roman" w:hAnsi="Times New Roman" w:cstheme="minorHAnsi"/>
+          <w:sz w:val="24"/>
+          <w:szCs w:val="28"/>
+        </w:rPr>
+        <w:t xml:space="preserve">, a különbség egyre </w:t>
+      </w:r>
+      <w:proofErr w:type="spellStart"/>
+      <w:r>
+        <w:rPr>
+          <w:rFonts w:ascii="Times New Roman" w:hAnsi="Times New Roman" w:cstheme="minorHAnsi"/>
+          <w:sz w:val="24"/>
+          <w:szCs w:val="28"/>
+        </w:rPr>
+        <w:t>szembeötlőbb</w:t>
+      </w:r>
+      <w:proofErr w:type="spellEnd"/>
+      <w:r>
+        <w:rPr>
+          <w:rFonts w:ascii="Times New Roman" w:hAnsi="Times New Roman" w:cstheme="minorHAnsi"/>
+          <w:sz w:val="24"/>
+          <w:szCs w:val="28"/>
+        </w:rPr>
+        <w:t>.</w:t>
+      </w:r>
+      <w:r>
+        <w:rPr>
+          <w:rFonts w:ascii="Times New Roman" w:hAnsi="Times New Roman" w:cstheme="minorHAnsi"/>
+          <w:sz w:val="24"/>
+          <w:szCs w:val="28"/>
+        </w:rPr>
+        <w:t xml:space="preserve"> </w:t>
+      </w:r>
+      <w:r>
+        <w:rPr>
+          <w:rFonts w:ascii="Times New Roman" w:hAnsi="Times New Roman" w:cstheme="minorHAnsi"/>
+          <w:sz w:val="24"/>
+          <w:szCs w:val="28"/>
+        </w:rPr>
+        <w:t xml:space="preserve"> Szerencsére az én esetemben nincsen szükség ilyen eget rengető sebességre, mivel a programom, a legrosszabb esetben is csak maximum három adatbázishoz csatlakozik egyszerre. Valamint, korántsem fog egy másodpercben kétszázötvenezer műveletet elvégeztetni a processzorral. Így bátran kijelenthetem, szinte semmilyen érezhető sebességnövekedést nem értem volna el, ha a JAVA programozási nyelv helyett a C++-t választottam volna.</w:t>
+      </w:r>
+      <w:r>
+        <w:rPr>
+          <w:rFonts w:ascii="Times New Roman" w:hAnsi="Times New Roman" w:cstheme="minorHAnsi"/>
+          <w:sz w:val="24"/>
+          <w:szCs w:val="28"/>
+        </w:rPr>
+        <w:t xml:space="preserve"> Ugyanakkor ez az adat eléggé érdekes lehet, hogy az egyes programozási nyelvek között milyen sebesség különbségek lehetnek, és akkor még a memóriahasználatról nem is beszéltünk. Ebben a szegmensben a JAVA komoly hátrányból indul, hiszen ahhoz, hogy minden operációs rendszeren képes legyen bármilyen átírás nélkül akadálymentesen futni, </w:t>
+      </w:r>
+      <w:proofErr w:type="spellStart"/>
+      <w:r>
+        <w:rPr>
+          <w:rFonts w:ascii="Times New Roman" w:hAnsi="Times New Roman" w:cstheme="minorHAnsi"/>
+          <w:sz w:val="24"/>
+          <w:szCs w:val="28"/>
+        </w:rPr>
+        <w:t>virtualizálnia</w:t>
+      </w:r>
+      <w:proofErr w:type="spellEnd"/>
+      <w:r>
+        <w:rPr>
+          <w:rFonts w:ascii="Times New Roman" w:hAnsi="Times New Roman" w:cstheme="minorHAnsi"/>
+          <w:sz w:val="24"/>
+          <w:szCs w:val="28"/>
+        </w:rPr>
+        <w:t xml:space="preserve"> kell, ami komoly erőforrás igényt jelenthet.</w:t>
+      </w:r>
+    </w:p>
+    <w:p>
+      <w:pPr>
+        <w:spacing w:line="360" w:lineRule="auto"/>
+        <w:rPr>
+          <w:rFonts w:ascii="Times New Roman" w:hAnsi="Times New Roman" w:cstheme="minorHAnsi"/>
+          <w:sz w:val="24"/>
+          <w:szCs w:val="28"/>
+        </w:rPr>
+      </w:pPr>
+      <w:r>
+        <w:rPr>
+          <w:rFonts w:ascii="Times New Roman" w:hAnsi="Times New Roman" w:cstheme="minorHAnsi"/>
+          <w:sz w:val="24"/>
+          <w:szCs w:val="28"/>
+        </w:rPr>
+        <w:tab/>
+        <w:t xml:space="preserve">Ugyanakkor a JAVA programozási nyelven írt programok, bármilyen operációsrendszeren </w:t>
+      </w:r>
+      <w:r>
+        <w:rPr>
+          <w:rFonts w:ascii="Times New Roman" w:hAnsi="Times New Roman" w:cstheme="minorHAnsi"/>
+          <w:sz w:val="24"/>
+          <w:szCs w:val="28"/>
+        </w:rPr>
+        <w:t>is képesek</w:t>
+      </w:r>
+      <w:r>
+        <w:rPr>
+          <w:rFonts w:ascii="Times New Roman" w:hAnsi="Times New Roman" w:cstheme="minorHAnsi"/>
+          <w:sz w:val="24"/>
+          <w:szCs w:val="28"/>
+        </w:rPr>
+        <w:t xml:space="preserve"> </w:t>
+      </w:r>
+      <w:r>
+        <w:rPr>
+          <w:rFonts w:ascii="Times New Roman" w:hAnsi="Times New Roman" w:cstheme="minorHAnsi"/>
+          <w:sz w:val="24"/>
+          <w:szCs w:val="28"/>
+        </w:rPr>
+        <w:t>fut</w:t>
+      </w:r>
+      <w:r>
+        <w:rPr>
+          <w:rFonts w:ascii="Times New Roman" w:hAnsi="Times New Roman" w:cstheme="minorHAnsi"/>
+          <w:sz w:val="24"/>
+          <w:szCs w:val="28"/>
+        </w:rPr>
+        <w:t>ni</w:t>
+      </w:r>
+      <w:r>
+        <w:rPr>
+          <w:rFonts w:ascii="Times New Roman" w:hAnsi="Times New Roman" w:cstheme="minorHAnsi"/>
+          <w:sz w:val="24"/>
+          <w:szCs w:val="28"/>
+        </w:rPr>
+        <w:t>. Így, ha a programot használó kliens a későbbiekben</w:t>
+      </w:r>
+      <w:r>
+        <w:rPr>
+          <w:rFonts w:ascii="Times New Roman" w:hAnsi="Times New Roman" w:cstheme="minorHAnsi"/>
+          <w:sz w:val="24"/>
+          <w:szCs w:val="28"/>
+        </w:rPr>
+        <w:t xml:space="preserve"> operációsrendszert vált, nem kell a program némely részét újraírni, hogy az új rendszeren is használhassa a cégének fontos szoftvert. Ez egy hatalmas előny, hiszen a programom egyik fontos alappillére, hogy minél olcsóbban elérhetővé tegye azokat a funkciókat, amiket</w:t>
+      </w:r>
+      <w:r>
+        <w:rPr>
+          <w:rFonts w:ascii="Times New Roman" w:hAnsi="Times New Roman" w:cstheme="minorHAnsi"/>
+          <w:sz w:val="24"/>
+          <w:szCs w:val="28"/>
+        </w:rPr>
+        <w:t xml:space="preserve"> más funkcióspecifikus szoftverek</w:t>
+      </w:r>
+      <w:r>
+        <w:rPr>
+          <w:rFonts w:ascii="Times New Roman" w:hAnsi="Times New Roman" w:cstheme="minorHAnsi"/>
+          <w:sz w:val="24"/>
+          <w:szCs w:val="28"/>
+        </w:rPr>
+        <w:t>,</w:t>
+      </w:r>
+      <w:r>
+        <w:rPr>
+          <w:rFonts w:ascii="Times New Roman" w:hAnsi="Times New Roman" w:cstheme="minorHAnsi"/>
+          <w:sz w:val="24"/>
+          <w:szCs w:val="28"/>
+        </w:rPr>
+        <w:t xml:space="preserve"> súlyos összegekért,</w:t>
+      </w:r>
+      <w:r>
+        <w:rPr>
+          <w:rFonts w:ascii="Times New Roman" w:hAnsi="Times New Roman" w:cstheme="minorHAnsi"/>
+          <w:sz w:val="24"/>
+          <w:szCs w:val="28"/>
+        </w:rPr>
+        <w:t xml:space="preserve"> hiszen azok esetében lehetséges, hogy újra kellene vásárolni az adott szoftver licencét. </w:t>
+      </w:r>
+      <w:r>
+        <w:rPr>
+          <w:rFonts w:ascii="Times New Roman" w:hAnsi="Times New Roman" w:cstheme="minorHAnsi"/>
+          <w:sz w:val="24"/>
+          <w:szCs w:val="28"/>
+        </w:rPr>
+        <w:t>Ezzel szemben az általam JAVA-ban elkészített program, működik minden operációsrendszeren, így elég egyszer megvenni a használati jogot.</w:t>
+      </w:r>
+    </w:p>
+    <w:p>
+      <w:pPr>
+        <w:spacing w:line="360" w:lineRule="auto"/>
+        <w:rPr>
+          <w:rFonts w:ascii="Times New Roman" w:hAnsi="Times New Roman" w:cstheme="minorHAnsi"/>
+          <w:sz w:val="24"/>
+          <w:szCs w:val="28"/>
+        </w:rPr>
+      </w:pPr>
+      <w:r>
+        <w:rPr>
+          <w:rFonts w:ascii="Times New Roman" w:hAnsi="Times New Roman" w:cstheme="minorHAnsi"/>
+          <w:sz w:val="24"/>
+          <w:szCs w:val="28"/>
+        </w:rPr>
+        <w:tab/>
+        <w:t>A harmadik talán legfontosabb szempont a saját tapasztalatom a programozási nyelvekkel, így inkább a JAVA programozási nyelv mellett döntöttem.</w:t>
+      </w:r>
+      <w:r>
+        <w:rPr>
+          <w:rFonts w:ascii="Times New Roman" w:hAnsi="Times New Roman" w:cstheme="minorHAnsi"/>
+          <w:sz w:val="24"/>
+          <w:szCs w:val="28"/>
+        </w:rPr>
+        <w:t xml:space="preserve"> Hiszen ez az a nyelv, amit már évek óta tanulok, illetve ezt a nyelvet ismerem a legjobban. Valamint ez az a programozási nyelv, amiben készítettem már el több hasonló felhasználói felülettel rendelkező és adatbázishoz csatlakozó programot. Így mondhatjuk egész magabiztosan </w:t>
+      </w:r>
+      <w:r>
+        <w:rPr>
+          <w:rFonts w:ascii="Times New Roman" w:hAnsi="Times New Roman" w:cstheme="minorHAnsi"/>
+          <w:sz w:val="24"/>
+          <w:szCs w:val="28"/>
+        </w:rPr>
+        <w:t>tudtam haladni a program megírása közben, illetve</w:t>
+      </w:r>
+      <w:r>
+        <w:rPr>
+          <w:rFonts w:ascii="Times New Roman" w:hAnsi="Times New Roman" w:cstheme="minorHAnsi"/>
+          <w:sz w:val="24"/>
+          <w:szCs w:val="28"/>
+        </w:rPr>
+        <w:t>,</w:t>
+      </w:r>
+      <w:r>
+        <w:rPr>
+          <w:rFonts w:ascii="Times New Roman" w:hAnsi="Times New Roman" w:cstheme="minorHAnsi"/>
+          <w:sz w:val="24"/>
+          <w:szCs w:val="28"/>
+        </w:rPr>
+        <w:t xml:space="preserve"> ha ötletre volt szükségem a korábban általam megírt programok nagy segítséget tudtak nyújtani</w:t>
+      </w:r>
+      <w:r>
+        <w:rPr>
+          <w:rFonts w:ascii="Times New Roman" w:hAnsi="Times New Roman" w:cstheme="minorHAnsi"/>
+          <w:sz w:val="24"/>
+          <w:szCs w:val="28"/>
+        </w:rPr>
+        <w:t xml:space="preserve"> ebben.</w:t>
+      </w:r>
+    </w:p>
+    <w:p>
+      <w:pPr>
+        <w:spacing w:line="360" w:lineRule="auto"/>
+        <w:rPr>
+          <w:rFonts w:ascii="Times New Roman" w:hAnsi="Times New Roman" w:cstheme="minorHAnsi"/>
+          <w:sz w:val="24"/>
+          <w:szCs w:val="28"/>
+        </w:rPr>
+      </w:pPr>
+      <w:r>
+        <w:rPr>
+          <w:rFonts w:ascii="Times New Roman" w:hAnsi="Times New Roman" w:cstheme="minorHAnsi"/>
+          <w:sz w:val="24"/>
+          <w:szCs w:val="28"/>
+        </w:rPr>
+        <w:tab/>
+        <w:t>A programot a JAVA SKD 11-es verziójával készítettem, el, de teljesen kompatibilis az 1.8-as vagy más néven JAVA 8-</w:t>
+      </w:r>
+      <w:r>
+        <w:rPr>
+          <w:rFonts w:ascii="Times New Roman" w:hAnsi="Times New Roman" w:cstheme="minorHAnsi"/>
+          <w:sz w:val="24"/>
+          <w:szCs w:val="28"/>
+        </w:rPr>
+        <w:t>c</w:t>
+      </w:r>
+      <w:r>
+        <w:rPr>
+          <w:rFonts w:ascii="Times New Roman" w:hAnsi="Times New Roman" w:cstheme="minorHAnsi"/>
+          <w:sz w:val="24"/>
+          <w:szCs w:val="28"/>
+        </w:rPr>
+        <w:t xml:space="preserve">al is. A 8-as JAVA használata esetén nem szükséges külön JAVA FX telepítése. </w:t>
+      </w:r>
+    </w:p>
+    <w:p>
+      <w:pPr>
+        <w:spacing w:line="360" w:lineRule="auto"/>
+        <w:rPr>
+          <w:rFonts w:ascii="Times New Roman" w:hAnsi="Times New Roman" w:cstheme="minorHAnsi"/>
+          <w:sz w:val="24"/>
+          <w:szCs w:val="28"/>
+        </w:rPr>
+      </w:pPr>
+      <w:r>
+        <w:rPr>
+          <w:rFonts w:ascii="Times New Roman" w:hAnsi="Times New Roman" w:cstheme="minorHAnsi"/>
+          <w:sz w:val="24"/>
+          <w:szCs w:val="28"/>
+        </w:rPr>
+        <w:lastRenderedPageBreak/>
+        <w:tab/>
+        <w:t xml:space="preserve">A grafikus felület elkészítéséhez a JAVA FX SDK 11.0.2-es verziót használtam, illetve a </w:t>
+      </w:r>
+      <w:proofErr w:type="spellStart"/>
+      <w:r>
+        <w:rPr>
+          <w:rFonts w:ascii="Times New Roman" w:hAnsi="Times New Roman" w:cstheme="minorHAnsi"/>
+          <w:sz w:val="24"/>
+          <w:szCs w:val="28"/>
+        </w:rPr>
+        <w:t>gluon</w:t>
+      </w:r>
+      <w:proofErr w:type="spellEnd"/>
+      <w:r>
+        <w:rPr>
+          <w:rFonts w:ascii="Times New Roman" w:hAnsi="Times New Roman" w:cstheme="minorHAnsi"/>
+          <w:sz w:val="24"/>
+          <w:szCs w:val="28"/>
+        </w:rPr>
+        <w:t xml:space="preserve"> elemekhez pedig a </w:t>
+      </w:r>
+      <w:proofErr w:type="spellStart"/>
+      <w:r>
+        <w:rPr>
+          <w:rFonts w:ascii="Times New Roman" w:hAnsi="Times New Roman" w:cstheme="minorHAnsi"/>
+          <w:sz w:val="24"/>
+          <w:szCs w:val="28"/>
+        </w:rPr>
+        <w:t>charm-glisten</w:t>
+      </w:r>
+      <w:proofErr w:type="spellEnd"/>
+      <w:r>
+        <w:rPr>
+          <w:rFonts w:ascii="Times New Roman" w:hAnsi="Times New Roman" w:cstheme="minorHAnsi"/>
+          <w:sz w:val="24"/>
+          <w:szCs w:val="28"/>
+        </w:rPr>
+        <w:t xml:space="preserve"> 4.4.1-es verziót. Ezek a </w:t>
+      </w:r>
+      <w:proofErr w:type="spellStart"/>
+      <w:r>
+        <w:rPr>
+          <w:rFonts w:ascii="Times New Roman" w:hAnsi="Times New Roman" w:cstheme="minorHAnsi"/>
+          <w:sz w:val="24"/>
+          <w:szCs w:val="28"/>
+        </w:rPr>
+        <w:t>gluon</w:t>
+      </w:r>
+      <w:proofErr w:type="spellEnd"/>
+      <w:r>
+        <w:rPr>
+          <w:rFonts w:ascii="Times New Roman" w:hAnsi="Times New Roman" w:cstheme="minorHAnsi"/>
+          <w:sz w:val="24"/>
+          <w:szCs w:val="28"/>
+        </w:rPr>
+        <w:t xml:space="preserve"> elemek főként a </w:t>
+      </w:r>
+      <w:proofErr w:type="spellStart"/>
+      <w:r>
+        <w:rPr>
+          <w:rFonts w:ascii="Times New Roman" w:hAnsi="Times New Roman" w:cstheme="minorHAnsi"/>
+          <w:sz w:val="24"/>
+          <w:szCs w:val="28"/>
+        </w:rPr>
+        <w:t>textfieldek</w:t>
+      </w:r>
+      <w:proofErr w:type="spellEnd"/>
+      <w:r>
+        <w:rPr>
+          <w:rFonts w:ascii="Times New Roman" w:hAnsi="Times New Roman" w:cstheme="minorHAnsi"/>
+          <w:sz w:val="24"/>
+          <w:szCs w:val="28"/>
+        </w:rPr>
+        <w:t xml:space="preserve"> voltak.</w:t>
       </w:r>
     </w:p>
     <w:p>
@@ -1680,7 +2311,6 @@
         </w:rPr>
         <w:tab/>
       </w:r>
-      <w:proofErr w:type="gramStart"/>
       <w:r>
         <w:rPr>
           <w:rFonts w:ascii="Times New Roman" w:hAnsi="Times New Roman" w:cstheme="minorHAnsi"/>
@@ -1697,7 +2327,6 @@
         </w:rPr>
         <w:t>.</w:t>
       </w:r>
-      <w:proofErr w:type="gramEnd"/>
     </w:p>
     <w:p>
       <w:pPr>
@@ -2015,7 +2644,7 @@
                           <pic:cNvPicPr/>
                         </pic:nvPicPr>
                         <pic:blipFill>
-                          <a:blip r:embed="rId6">
+                          <a:blip r:embed="rId7">
                             <a:extLst>
                               <a:ext uri="{28A0092B-C50C-407E-A947-70E740481C1C}">
                                 <a14:useLocalDpi xmlns:a14="http://schemas.microsoft.com/office/drawing/2010/main" val="0"/>
@@ -2080,7 +2709,7 @@
                           <pic:cNvPicPr/>
                         </pic:nvPicPr>
                         <pic:blipFill>
-                          <a:blip r:embed="rId7">
+                          <a:blip r:embed="rId8">
                             <a:extLst>
                               <a:ext uri="{28A0092B-C50C-407E-A947-70E740481C1C}">
                                 <a14:useLocalDpi xmlns:a14="http://schemas.microsoft.com/office/drawing/2010/main" val="0"/>
@@ -2590,7 +3219,7 @@
                           <pic:cNvPicPr/>
                         </pic:nvPicPr>
                         <pic:blipFill>
-                          <a:blip r:embed="rId8">
+                          <a:blip r:embed="rId9">
                             <a:extLst>
                               <a:ext uri="{28A0092B-C50C-407E-A947-70E740481C1C}">
                                 <a14:useLocalDpi xmlns:a14="http://schemas.microsoft.com/office/drawing/2010/main" val="0"/>
@@ -2655,7 +3284,7 @@
                           <pic:cNvPicPr/>
                         </pic:nvPicPr>
                         <pic:blipFill>
-                          <a:blip r:embed="rId9">
+                          <a:blip r:embed="rId10">
                             <a:extLst>
                               <a:ext uri="{28A0092B-C50C-407E-A947-70E740481C1C}">
                                 <a14:useLocalDpi xmlns:a14="http://schemas.microsoft.com/office/drawing/2010/main" val="0"/>
@@ -2853,25 +3482,7 @@
           <w:sz w:val="24"/>
           <w:szCs w:val="28"/>
         </w:rPr>
-        <w:t xml:space="preserve">Ez az oszlop, tehát a dolgozó nevével kezdődik, majd alatta tételcímek szerint lehet látni a különböző bérlevonásokat, mint például a nyugdíjjárulék, társadalombiztosítás, </w:t>
-      </w:r>
-      <w:proofErr w:type="gramStart"/>
-      <w:r>
-        <w:rPr>
-          <w:rFonts w:ascii="Times New Roman" w:hAnsi="Times New Roman" w:cstheme="minorHAnsi"/>
-          <w:sz w:val="24"/>
-          <w:szCs w:val="28"/>
-        </w:rPr>
-        <w:t>SZJA,</w:t>
-      </w:r>
-      <w:proofErr w:type="gramEnd"/>
-      <w:r>
-        <w:rPr>
-          <w:rFonts w:ascii="Times New Roman" w:hAnsi="Times New Roman" w:cstheme="minorHAnsi"/>
-          <w:sz w:val="24"/>
-          <w:szCs w:val="28"/>
-        </w:rPr>
-        <w:t xml:space="preserve"> stb. </w:t>
+        <w:t xml:space="preserve">Ez az oszlop, tehát a dolgozó nevével kezdődik, majd alatta tételcímek szerint lehet látni a különböző bérlevonásokat, mint például a nyugdíjjárulék, társadalombiztosítás, SZJA, stb. </w:t>
       </w:r>
       <w:r>
         <w:rPr>
@@ -2945,7 +3556,7 @@
                           <pic:cNvPicPr/>
                         </pic:nvPicPr>
                         <pic:blipFill>
-                          <a:blip r:embed="rId10">
+                          <a:blip r:embed="rId11">
                             <a:extLst>
                               <a:ext uri="{28A0092B-C50C-407E-A947-70E740481C1C}">
                                 <a14:useLocalDpi xmlns:a14="http://schemas.microsoft.com/office/drawing/2010/main" val="0"/>
@@ -3191,7 +3802,7 @@
                           <pic:cNvPicPr/>
                         </pic:nvPicPr>
                         <pic:blipFill>
-                          <a:blip r:embed="rId11">
+                          <a:blip r:embed="rId12">
                             <a:extLst>
                               <a:ext uri="{28A0092B-C50C-407E-A947-70E740481C1C}">
                                 <a14:useLocalDpi xmlns:a14="http://schemas.microsoft.com/office/drawing/2010/main" val="0"/>
@@ -3256,7 +3867,7 @@
                           <pic:cNvPicPr/>
                         </pic:nvPicPr>
                         <pic:blipFill>
-                          <a:blip r:embed="rId12">
+                          <a:blip r:embed="rId13">
                             <a:extLst>
                               <a:ext uri="{28A0092B-C50C-407E-A947-70E740481C1C}">
                                 <a14:useLocalDpi xmlns:a14="http://schemas.microsoft.com/office/drawing/2010/main" val="0"/>
@@ -3541,25 +4152,7 @@
           <w:sz w:val="24"/>
           <w:szCs w:val="28"/>
         </w:rPr>
-        <w:t xml:space="preserve">. Ilyen adatok például, a munkavállaló neve, telefonszáma, e-mail </w:t>
-      </w:r>
-      <w:proofErr w:type="gramStart"/>
-      <w:r>
-        <w:rPr>
-          <w:rFonts w:ascii="Times New Roman" w:hAnsi="Times New Roman" w:cstheme="minorHAnsi"/>
-          <w:sz w:val="24"/>
-          <w:szCs w:val="28"/>
-        </w:rPr>
-        <w:t>címe,</w:t>
-      </w:r>
-      <w:proofErr w:type="gramEnd"/>
-      <w:r>
-        <w:rPr>
-          <w:rFonts w:ascii="Times New Roman" w:hAnsi="Times New Roman" w:cstheme="minorHAnsi"/>
-          <w:sz w:val="24"/>
-          <w:szCs w:val="28"/>
-        </w:rPr>
-        <w:t xml:space="preserve"> stb. Az egyes dolgozókról tárolt</w:t>
+        <w:t>. Ilyen adatok például, a munkavállaló neve, telefonszáma, e-mail címe, stb. Az egyes dolgozókról tárolt</w:t>
       </w:r>
       <w:r>
         <w:rPr>
@@ -3696,7 +4289,7 @@
                           <pic:cNvPicPr/>
                         </pic:nvPicPr>
                         <pic:blipFill>
-                          <a:blip r:embed="rId13">
+                          <a:blip r:embed="rId14">
                             <a:extLst>
                               <a:ext uri="{28A0092B-C50C-407E-A947-70E740481C1C}">
                                 <a14:useLocalDpi xmlns:a14="http://schemas.microsoft.com/office/drawing/2010/main" val="0"/>
@@ -3824,7 +4417,7 @@
                           <pic:cNvPicPr/>
                         </pic:nvPicPr>
                         <pic:blipFill>
-                          <a:blip r:embed="rId14">
+                          <a:blip r:embed="rId15">
                             <a:extLst>
                               <a:ext uri="{28A0092B-C50C-407E-A947-70E740481C1C}">
                                 <a14:useLocalDpi xmlns:a14="http://schemas.microsoft.com/office/drawing/2010/main" val="0"/>
@@ -4097,25 +4690,7 @@
           <w:sz w:val="24"/>
           <w:szCs w:val="28"/>
         </w:rPr>
-        <w:t xml:space="preserve">, például név, telefon, e-mail, </w:t>
-      </w:r>
-      <w:proofErr w:type="gramStart"/>
-      <w:r>
-        <w:rPr>
-          <w:rFonts w:ascii="Times New Roman" w:hAnsi="Times New Roman" w:cstheme="minorHAnsi"/>
-          <w:sz w:val="24"/>
-          <w:szCs w:val="28"/>
-        </w:rPr>
-        <w:t>beosztás,</w:t>
-      </w:r>
-      <w:proofErr w:type="gramEnd"/>
-      <w:r>
-        <w:rPr>
-          <w:rFonts w:ascii="Times New Roman" w:hAnsi="Times New Roman" w:cstheme="minorHAnsi"/>
-          <w:sz w:val="24"/>
-          <w:szCs w:val="28"/>
-        </w:rPr>
-        <w:t xml:space="preserve"> stb.</w:t>
+        <w:t>, például név, telefon, e-mail, beosztás, stb.</w:t>
       </w:r>
       <w:r>
         <w:rPr>
@@ -4247,7 +4822,7 @@
                           <pic:cNvPicPr/>
                         </pic:nvPicPr>
                         <pic:blipFill>
-                          <a:blip r:embed="rId15">
+                          <a:blip r:embed="rId16">
                             <a:extLst>
                               <a:ext uri="{28A0092B-C50C-407E-A947-70E740481C1C}">
                                 <a14:useLocalDpi xmlns:a14="http://schemas.microsoft.com/office/drawing/2010/main" val="0"/>
@@ -4312,7 +4887,7 @@
                           <pic:cNvPicPr/>
                         </pic:nvPicPr>
                         <pic:blipFill>
-                          <a:blip r:embed="rId16">
+                          <a:blip r:embed="rId17">
                             <a:extLst>
                               <a:ext uri="{28A0092B-C50C-407E-A947-70E740481C1C}">
                                 <a14:useLocalDpi xmlns:a14="http://schemas.microsoft.com/office/drawing/2010/main" val="0"/>
@@ -4848,7 +5423,7 @@
                           <pic:cNvPicPr/>
                         </pic:nvPicPr>
                         <pic:blipFill>
-                          <a:blip r:embed="rId17">
+                          <a:blip r:embed="rId18">
                             <a:extLst>
                               <a:ext uri="{28A0092B-C50C-407E-A947-70E740481C1C}">
                                 <a14:useLocalDpi xmlns:a14="http://schemas.microsoft.com/office/drawing/2010/main" val="0"/>
@@ -5059,7 +5634,7 @@
                           <pic:cNvPicPr/>
                         </pic:nvPicPr>
                         <pic:blipFill>
-                          <a:blip r:embed="rId18">
+                          <a:blip r:embed="rId19">
                             <a:extLst>
                               <a:ext uri="{28A0092B-C50C-407E-A947-70E740481C1C}">
                                 <a14:useLocalDpi xmlns:a14="http://schemas.microsoft.com/office/drawing/2010/main" val="0"/>
@@ -5398,7 +5973,7 @@
                           <pic:cNvPicPr/>
                         </pic:nvPicPr>
                         <pic:blipFill>
-                          <a:blip r:embed="rId19">
+                          <a:blip r:embed="rId20">
                             <a:extLst>
                               <a:ext uri="{28A0092B-C50C-407E-A947-70E740481C1C}">
                                 <a14:useLocalDpi xmlns:a14="http://schemas.microsoft.com/office/drawing/2010/main" val="0"/>
@@ -5464,7 +6039,7 @@
                           <pic:cNvPicPr/>
                         </pic:nvPicPr>
                         <pic:blipFill>
-                          <a:blip r:embed="rId20">
+                          <a:blip r:embed="rId21">
                             <a:extLst>
                               <a:ext uri="{28A0092B-C50C-407E-A947-70E740481C1C}">
                                 <a14:useLocalDpi xmlns:a14="http://schemas.microsoft.com/office/drawing/2010/main" val="0"/>
@@ -5666,25 +6241,7 @@
           <w:szCs w:val="28"/>
         </w:rPr>
         <w:lastRenderedPageBreak/>
-        <w:t xml:space="preserve">egymástól. Az adott laptop kiválasztását, pedig a sor háttérének kékszínre váltása jelzi majd a felhasználó számára. Miután a beállított specifikációk alapján megkapta az értékesítő munkatárs a keresési eredményeket, majd sikeresen kiválasztotta a keresett laptopot, az első oszlopban </w:t>
-      </w:r>
-      <w:proofErr w:type="gramStart"/>
-      <w:r>
-        <w:rPr>
-          <w:rFonts w:ascii="Times New Roman" w:hAnsi="Times New Roman" w:cstheme="minorHAnsi"/>
-          <w:sz w:val="24"/>
-          <w:szCs w:val="28"/>
-        </w:rPr>
-        <w:t>található ’</w:t>
-      </w:r>
-      <w:proofErr w:type="gramEnd"/>
-      <w:r>
-        <w:rPr>
-          <w:rFonts w:ascii="Times New Roman" w:hAnsi="Times New Roman" w:cstheme="minorHAnsi"/>
-          <w:sz w:val="24"/>
-          <w:szCs w:val="28"/>
-        </w:rPr>
-        <w:t>Vétel..’ gomb segítségével tudja rögzíteni a vásárlói igényt.</w:t>
+        <w:t>egymástól. Az adott laptop kiválasztását, pedig a sor háttérének kékszínre váltása jelzi majd a felhasználó számára. Miután a beállított specifikációk alapján megkapta az értékesítő munkatárs a keresési eredményeket, majd sikeresen kiválasztotta a keresett laptopot, az első oszlopban található ’Vétel..’ gomb segítségével tudja rögzíteni a vásárlói igényt.</w:t>
       </w:r>
     </w:p>
     <w:p>
@@ -5793,7 +6350,7 @@
                           <pic:cNvPicPr/>
                         </pic:nvPicPr>
                         <pic:blipFill>
-                          <a:blip r:embed="rId21">
+                          <a:blip r:embed="rId22">
                             <a:extLst>
                               <a:ext uri="{28A0092B-C50C-407E-A947-70E740481C1C}">
                                 <a14:useLocalDpi xmlns:a14="http://schemas.microsoft.com/office/drawing/2010/main" val="0"/>
@@ -5860,7 +6417,7 @@
                           <pic:cNvPicPr/>
                         </pic:nvPicPr>
                         <pic:blipFill>
-                          <a:blip r:embed="rId22">
+                          <a:blip r:embed="rId23">
                             <a:extLst>
                               <a:ext uri="{28A0092B-C50C-407E-A947-70E740481C1C}">
                                 <a14:useLocalDpi xmlns:a14="http://schemas.microsoft.com/office/drawing/2010/main" val="0"/>
@@ -6032,25 +6589,7 @@
           <w:sz w:val="24"/>
           <w:szCs w:val="28"/>
         </w:rPr>
-        <w:t xml:space="preserve">tott laptop adatait tartalmazza, mint például: gyártó, név, CPU, </w:t>
-      </w:r>
-      <w:proofErr w:type="gramStart"/>
-      <w:r>
-        <w:rPr>
-          <w:rFonts w:ascii="Times New Roman" w:hAnsi="Times New Roman" w:cstheme="minorHAnsi"/>
-          <w:sz w:val="24"/>
-          <w:szCs w:val="28"/>
-        </w:rPr>
-        <w:t>GPU,</w:t>
-      </w:r>
-      <w:proofErr w:type="gramEnd"/>
-      <w:r>
-        <w:rPr>
-          <w:rFonts w:ascii="Times New Roman" w:hAnsi="Times New Roman" w:cstheme="minorHAnsi"/>
-          <w:sz w:val="24"/>
-          <w:szCs w:val="28"/>
-        </w:rPr>
-        <w:t xml:space="preserve"> stb. Ezen kívül még fontos, hogy az elérhető mennyiség is szerepel itt, ami pontos tájékoztatást ad az értékesítő kollégának és természetesen az ár is.</w:t>
+        <w:t>tott laptop adatait tartalmazza, mint például: gyártó, név, CPU, GPU, stb. Ezen kívül még fontos, hogy az elérhető mennyiség is szerepel itt, ami pontos tájékoztatást ad az értékesítő kollégának és természetesen az ár is.</w:t>
       </w:r>
     </w:p>
     <w:p>
@@ -6170,7 +6709,7 @@
                           </pic:cNvPicPr>
                         </pic:nvPicPr>
                         <pic:blipFill>
-                          <a:blip r:embed="rId23">
+                          <a:blip r:embed="rId24">
                             <a:extLst>
                               <a:ext uri="{28A0092B-C50C-407E-A947-70E740481C1C}">
                                 <a14:useLocalDpi xmlns:a14="http://schemas.microsoft.com/office/drawing/2010/main" val="0"/>
@@ -6345,7 +6884,7 @@
                           </pic:cNvPicPr>
                         </pic:nvPicPr>
                         <pic:blipFill>
-                          <a:blip r:embed="rId24">
+                          <a:blip r:embed="rId25">
                             <a:extLst>
                               <a:ext uri="{28A0092B-C50C-407E-A947-70E740481C1C}">
                                 <a14:useLocalDpi xmlns:a14="http://schemas.microsoft.com/office/drawing/2010/main" val="0"/>
@@ -6496,25 +7035,7 @@
           <w:sz w:val="24"/>
           <w:szCs w:val="28"/>
         </w:rPr>
-        <w:t xml:space="preserve">atni. Először ehhez ki kell keresni a megfelelő vásárlót, amit az adatbázisban tárolt adatai (például: neve, telefonszáma, e-mail </w:t>
-      </w:r>
-      <w:proofErr w:type="gramStart"/>
-      <w:r>
-        <w:rPr>
-          <w:rFonts w:ascii="Times New Roman" w:hAnsi="Times New Roman" w:cstheme="minorHAnsi"/>
-          <w:sz w:val="24"/>
-          <w:szCs w:val="28"/>
-        </w:rPr>
-        <w:t>címe,</w:t>
-      </w:r>
-      <w:proofErr w:type="gramEnd"/>
-      <w:r>
-        <w:rPr>
-          <w:rFonts w:ascii="Times New Roman" w:hAnsi="Times New Roman" w:cstheme="minorHAnsi"/>
-          <w:sz w:val="24"/>
-          <w:szCs w:val="28"/>
-        </w:rPr>
-        <w:t xml:space="preserve"> stb.) alapján lehetséges. A beállított információknak megfelelő keresési eredmények a felület középső részén található listában helyezkednek el. Ebből a találati listából kell a módosítandót kiválasztani. A sikeres kijelölés után két opció közül választhat az értékesítő munkatárs, az egyik, hogy módosítja a rendelési mennyiséget, amit manuálisan kell beírnia, a másik pedig, hogy törli az adott rendelést.</w:t>
+        <w:t>atni. Először ehhez ki kell keresni a megfelelő vásárlót, amit az adatbázisban tárolt adatai (például: neve, telefonszáma, e-mail címe, stb.) alapján lehetséges. A beállított információknak megfelelő keresési eredmények a felület középső részén található listában helyezkednek el. Ebből a találati listából kell a módosítandót kiválasztani. A sikeres kijelölés után két opció közül választhat az értékesítő munkatárs, az egyik, hogy módosítja a rendelési mennyiséget, amit manuálisan kell beírnia, a másik pedig, hogy törli az adott rendelést.</w:t>
       </w:r>
     </w:p>
     <w:tbl>
@@ -6574,7 +7095,7 @@
                           </pic:cNvPicPr>
                         </pic:nvPicPr>
                         <pic:blipFill>
-                          <a:blip r:embed="rId25">
+                          <a:blip r:embed="rId26">
                             <a:extLst>
                               <a:ext uri="{28A0092B-C50C-407E-A947-70E740481C1C}">
                                 <a14:useLocalDpi xmlns:a14="http://schemas.microsoft.com/office/drawing/2010/main" val="0"/>
@@ -6896,9 +7417,9 @@
     </w:lvl>
   </w:abstractNum>
   <w:abstractNum w:abstractNumId="1" w15:restartNumberingAfterBreak="0">
-    <w:nsid w:val="32DB2A61"/>
+    <w:nsid w:val="2F520C72"/>
     <w:multiLevelType w:val="hybridMultilevel"/>
-    <w:tmpl w:val="CB04D8A6"/>
+    <w:tmpl w:val="AA74ABF2"/>
     <w:lvl w:ilvl="0" w:tplc="040E000F">
       <w:start w:val="1"/>
       <w:numFmt w:val="decimal"/>
@@ -6985,9 +7506,9 @@
     </w:lvl>
   </w:abstractNum>
   <w:abstractNum w:abstractNumId="2" w15:restartNumberingAfterBreak="0">
-    <w:nsid w:val="46A56343"/>
+    <w:nsid w:val="32DB2A61"/>
     <w:multiLevelType w:val="hybridMultilevel"/>
-    <w:tmpl w:val="31F2A02A"/>
+    <w:tmpl w:val="CB04D8A6"/>
     <w:lvl w:ilvl="0" w:tplc="040E000F">
       <w:start w:val="1"/>
       <w:numFmt w:val="decimal"/>
@@ -7074,6 +7595,95 @@
     </w:lvl>
   </w:abstractNum>
   <w:abstractNum w:abstractNumId="3" w15:restartNumberingAfterBreak="0">
+    <w:nsid w:val="46A56343"/>
+    <w:multiLevelType w:val="hybridMultilevel"/>
+    <w:tmpl w:val="31F2A02A"/>
+    <w:lvl w:ilvl="0" w:tplc="040E000F">
+      <w:start w:val="1"/>
+      <w:numFmt w:val="decimal"/>
+      <w:lvlText w:val="%1."/>
+      <w:lvlJc w:val="left"/>
+      <w:pPr>
+        <w:ind w:left="720" w:hanging="360"/>
+      </w:pPr>
+      <w:rPr>
+        <w:rFonts w:hint="default"/>
+      </w:rPr>
+    </w:lvl>
+    <w:lvl w:ilvl="1" w:tplc="040E0019" w:tentative="1">
+      <w:start w:val="1"/>
+      <w:numFmt w:val="lowerLetter"/>
+      <w:lvlText w:val="%2."/>
+      <w:lvlJc w:val="left"/>
+      <w:pPr>
+        <w:ind w:left="1440" w:hanging="360"/>
+      </w:pPr>
+    </w:lvl>
+    <w:lvl w:ilvl="2" w:tplc="040E001B" w:tentative="1">
+      <w:start w:val="1"/>
+      <w:numFmt w:val="lowerRoman"/>
+      <w:lvlText w:val="%3."/>
+      <w:lvlJc w:val="right"/>
+      <w:pPr>
+        <w:ind w:left="2160" w:hanging="180"/>
+      </w:pPr>
+    </w:lvl>
+    <w:lvl w:ilvl="3" w:tplc="040E000F" w:tentative="1">
+      <w:start w:val="1"/>
+      <w:numFmt w:val="decimal"/>
+      <w:lvlText w:val="%4."/>
+      <w:lvlJc w:val="left"/>
+      <w:pPr>
+        <w:ind w:left="2880" w:hanging="360"/>
+      </w:pPr>
+    </w:lvl>
+    <w:lvl w:ilvl="4" w:tplc="040E0019" w:tentative="1">
+      <w:start w:val="1"/>
+      <w:numFmt w:val="lowerLetter"/>
+      <w:lvlText w:val="%5."/>
+      <w:lvlJc w:val="left"/>
+      <w:pPr>
+        <w:ind w:left="3600" w:hanging="360"/>
+      </w:pPr>
+    </w:lvl>
+    <w:lvl w:ilvl="5" w:tplc="040E001B" w:tentative="1">
+      <w:start w:val="1"/>
+      <w:numFmt w:val="lowerRoman"/>
+      <w:lvlText w:val="%6."/>
+      <w:lvlJc w:val="right"/>
+      <w:pPr>
+        <w:ind w:left="4320" w:hanging="180"/>
+      </w:pPr>
+    </w:lvl>
+    <w:lvl w:ilvl="6" w:tplc="040E000F" w:tentative="1">
+      <w:start w:val="1"/>
+      <w:numFmt w:val="decimal"/>
+      <w:lvlText w:val="%7."/>
+      <w:lvlJc w:val="left"/>
+      <w:pPr>
+        <w:ind w:left="5040" w:hanging="360"/>
+      </w:pPr>
+    </w:lvl>
+    <w:lvl w:ilvl="7" w:tplc="040E0019" w:tentative="1">
+      <w:start w:val="1"/>
+      <w:numFmt w:val="lowerLetter"/>
+      <w:lvlText w:val="%8."/>
+      <w:lvlJc w:val="left"/>
+      <w:pPr>
+        <w:ind w:left="5760" w:hanging="360"/>
+      </w:pPr>
+    </w:lvl>
+    <w:lvl w:ilvl="8" w:tplc="040E001B" w:tentative="1">
+      <w:start w:val="1"/>
+      <w:numFmt w:val="lowerRoman"/>
+      <w:lvlText w:val="%9."/>
+      <w:lvlJc w:val="right"/>
+      <w:pPr>
+        <w:ind w:left="6480" w:hanging="180"/>
+      </w:pPr>
+    </w:lvl>
+  </w:abstractNum>
+  <w:abstractNum w:abstractNumId="4" w15:restartNumberingAfterBreak="0">
     <w:nsid w:val="60317D85"/>
     <w:multiLevelType w:val="hybridMultilevel"/>
     <w:tmpl w:val="13BED48A"/>
@@ -7165,16 +7775,19 @@
     </w:lvl>
   </w:abstractNum>
   <w:num w:numId="1">
+    <w:abstractNumId w:val="3"/>
+  </w:num>
+  <w:num w:numId="2">
     <w:abstractNumId w:val="2"/>
   </w:num>
-  <w:num w:numId="2">
-    <w:abstractNumId w:val="1"/>
-  </w:num>
   <w:num w:numId="3">
-    <w:abstractNumId w:val="3"/>
+    <w:abstractNumId w:val="4"/>
   </w:num>
   <w:num w:numId="4">
     <w:abstractNumId w:val="0"/>
+  </w:num>
+  <w:num w:numId="5">
+    <w:abstractNumId w:val="1"/>
   </w:num>
 </w:numbering>
 </file>

</xml_diff>